<commit_message>
update server.js untuk fix CORS
</commit_message>
<xml_diff>
--- a/UNDANGAN PERNIKAHAN.docx
+++ b/UNDANGAN PERNIKAHAN.docx
@@ -596,77 +596,110 @@
       </w:r>
     </w:p>
     <w:p>
-      <w:hyperlink r:id="rId4" w:history="1">
-        <w:proofErr w:type="spellStart"/>
-        <w:r>
-          <w:rPr>
-            <w:rStyle w:val="Hyperlink"/>
-          </w:rPr>
-          <w:t>Klik</w:t>
-        </w:r>
-        <w:proofErr w:type="spellEnd"/>
-        <w:r>
-          <w:rPr>
-            <w:rStyle w:val="Hyperlink"/>
-          </w:rPr>
-          <w:t xml:space="preserve"> di </w:t>
-        </w:r>
-        <w:proofErr w:type="spellStart"/>
-        <w:r>
-          <w:rPr>
-            <w:rStyle w:val="Hyperlink"/>
-          </w:rPr>
-          <w:t>sini</w:t>
-        </w:r>
-        <w:proofErr w:type="spellEnd"/>
-        <w:r>
-          <w:rPr>
-            <w:rStyle w:val="Hyperlink"/>
-          </w:rPr>
-          <w:t xml:space="preserve"> </w:t>
-        </w:r>
-        <w:proofErr w:type="spellStart"/>
-        <w:r>
-          <w:rPr>
-            <w:rStyle w:val="Hyperlink"/>
-          </w:rPr>
-          <w:t>untuk</w:t>
-        </w:r>
-        <w:proofErr w:type="spellEnd"/>
-        <w:r>
-          <w:rPr>
-            <w:rStyle w:val="Hyperlink"/>
-          </w:rPr>
-          <w:t xml:space="preserve"> </w:t>
-        </w:r>
-        <w:proofErr w:type="spellStart"/>
-        <w:r>
-          <w:rPr>
-            <w:rStyle w:val="Hyperlink"/>
-          </w:rPr>
-          <w:t>melihat</w:t>
-        </w:r>
-        <w:proofErr w:type="spellEnd"/>
-        <w:r>
-          <w:rPr>
-            <w:rStyle w:val="Hyperlink"/>
-          </w:rPr>
-          <w:t xml:space="preserve"> detail </w:t>
-        </w:r>
-        <w:proofErr w:type="spellStart"/>
-        <w:r>
-          <w:rPr>
-            <w:rStyle w:val="Hyperlink"/>
-          </w:rPr>
-          <w:t>undangan</w:t>
-        </w:r>
-        <w:proofErr w:type="spellEnd"/>
-      </w:hyperlink>
+      <w:pPr>
+        <w:rPr>
+          <w:rStyle w:val="Hyperlink"/>
+        </w:rPr>
+      </w:pPr>
+      <w:r>
+        <w:fldChar w:fldCharType="begin"/>
+      </w:r>
+      <w:r>
+        <w:instrText>HYPERLINK "back-production-87ee.up.railway.app"</w:instrText>
+      </w:r>
+      <w:r>
+        <w:fldChar w:fldCharType="separate"/>
+      </w:r>
+      <w:proofErr w:type="spellStart"/>
+      <w:r>
+        <w:rPr>
+          <w:rStyle w:val="Hyperlink"/>
+        </w:rPr>
+        <w:t>Klik</w:t>
+      </w:r>
+      <w:proofErr w:type="spellEnd"/>
+      <w:r>
+        <w:rPr>
+          <w:rStyle w:val="Hyperlink"/>
+        </w:rPr>
+        <w:t xml:space="preserve"> di </w:t>
+      </w:r>
+      <w:proofErr w:type="spellStart"/>
+      <w:r>
+        <w:rPr>
+          <w:rStyle w:val="Hyperlink"/>
+        </w:rPr>
+        <w:t>sini</w:t>
+      </w:r>
+      <w:proofErr w:type="spellEnd"/>
+      <w:r>
+        <w:rPr>
+          <w:rStyle w:val="Hyperlink"/>
+        </w:rPr>
+        <w:t xml:space="preserve"> </w:t>
+      </w:r>
+      <w:proofErr w:type="spellStart"/>
+      <w:r>
+        <w:rPr>
+          <w:rStyle w:val="Hyperlink"/>
+        </w:rPr>
+        <w:t>untuk</w:t>
+      </w:r>
+      <w:proofErr w:type="spellEnd"/>
+      <w:r>
+        <w:rPr>
+          <w:rStyle w:val="Hyperlink"/>
+        </w:rPr>
+        <w:t xml:space="preserve"> </w:t>
+      </w:r>
+      <w:proofErr w:type="spellStart"/>
+      <w:r>
+        <w:rPr>
+          <w:rStyle w:val="Hyperlink"/>
+        </w:rPr>
+        <w:t>melihat</w:t>
+      </w:r>
+      <w:proofErr w:type="spellEnd"/>
+      <w:r>
+        <w:rPr>
+          <w:rStyle w:val="Hyperlink"/>
+        </w:rPr>
+        <w:t xml:space="preserve"> deta</w:t>
+      </w:r>
+      <w:r>
+        <w:rPr>
+          <w:rStyle w:val="Hyperlink"/>
+        </w:rPr>
+        <w:t>i</w:t>
+      </w:r>
+      <w:r>
+        <w:rPr>
+          <w:rStyle w:val="Hyperlink"/>
+        </w:rPr>
+        <w:t xml:space="preserve">l </w:t>
+      </w:r>
+      <w:proofErr w:type="spellStart"/>
+      <w:r>
+        <w:rPr>
+          <w:rStyle w:val="Hyperlink"/>
+        </w:rPr>
+        <w:t>undangan</w:t>
+      </w:r>
+      <w:proofErr w:type="spellEnd"/>
     </w:p>
     <w:p>
       <w:pPr>
         <w:pStyle w:val="NormalWeb"/>
       </w:pPr>
+      <w:r>
+        <w:rPr>
+          <w:rFonts w:asciiTheme="minorHAnsi" w:eastAsiaTheme="minorHAnsi" w:hAnsiTheme="minorHAnsi" w:cstheme="minorBidi"/>
+          <w:sz w:val="22"/>
+          <w:szCs w:val="22"/>
+          <w:lang w:eastAsia="en-US"/>
+        </w:rPr>
+        <w:fldChar w:fldCharType="end"/>
+      </w:r>
       <w:r>
         <w:t xml:space="preserve">Atas </w:t>
       </w:r>

</xml_diff>